<commit_message>
khuongnda update Diagrams/Untitled Diagram-Usecase admin.png
</commit_message>
<xml_diff>
--- a/Document/demo doc Khuong.docx
+++ b/Document/demo doc Khuong.docx
@@ -3718,14 +3718,27 @@
       <w:r>
         <w:t xml:space="preserve">Figure </w:t>
       </w:r>
-      <w:fldSimple w:instr=" SEQ Figure \* ARABIC ">
-        <w:r>
-          <w:rPr>
-            <w:noProof/>
-          </w:rPr>
-          <w:t>3</w:t>
-        </w:r>
-      </w:fldSimple>
+      <w:r>
+        <w:fldChar w:fldCharType="begin"/>
+      </w:r>
+      <w:r>
+        <w:instrText xml:space="preserve"> SEQ Figure \* ARABIC </w:instrText>
+      </w:r>
+      <w:r>
+        <w:fldChar w:fldCharType="separate"/>
+      </w:r>
+      <w:r>
+        <w:rPr>
+          <w:noProof/>
+        </w:rPr>
+        <w:t>3</w:t>
+      </w:r>
+      <w:r>
+        <w:rPr>
+          <w:noProof/>
+        </w:rPr>
+        <w:fldChar w:fldCharType="end"/>
+      </w:r>
       <w:r>
         <w:t xml:space="preserve"> - Roles in PD system</w:t>
       </w:r>
@@ -4297,14 +4310,27 @@
       <w:r>
         <w:t xml:space="preserve">Figure </w:t>
       </w:r>
-      <w:fldSimple w:instr=" SEQ Figure \* ARABIC ">
-        <w:r>
-          <w:rPr>
-            <w:noProof/>
-          </w:rPr>
-          <w:t>4</w:t>
-        </w:r>
-      </w:fldSimple>
+      <w:r>
+        <w:fldChar w:fldCharType="begin"/>
+      </w:r>
+      <w:r>
+        <w:instrText xml:space="preserve"> SEQ Figure \* ARABIC </w:instrText>
+      </w:r>
+      <w:r>
+        <w:fldChar w:fldCharType="separate"/>
+      </w:r>
+      <w:r>
+        <w:rPr>
+          <w:noProof/>
+        </w:rPr>
+        <w:t>4</w:t>
+      </w:r>
+      <w:r>
+        <w:rPr>
+          <w:noProof/>
+        </w:rPr>
+        <w:fldChar w:fldCharType="end"/>
+      </w:r>
       <w:r>
         <w:t xml:space="preserve"> - </w:t>
       </w:r>
@@ -7534,38 +7560,65 @@
           <w:szCs w:val="24"/>
         </w:rPr>
       </w:pPr>
+      <w:bookmarkStart w:id="74" w:name="_GoBack"/>
       <w:r>
         <w:rPr>
           <w:rFonts w:eastAsiaTheme="majorEastAsia" w:cstheme="majorBidi"/>
+          <w:noProof/>
           <w:color w:val="1F3763" w:themeColor="accent1" w:themeShade="7F"/>
           <w:sz w:val="28"/>
           <w:szCs w:val="24"/>
         </w:rPr>
-        <w:pict w14:anchorId="5CE11F99">
-          <v:shapetype id="_x0000_t75" coordsize="21600,21600" o:spt="75" o:preferrelative="t" path="m@4@5l@4@11@9@11@9@5xe" filled="f" stroked="f">
-            <v:stroke joinstyle="miter"/>
-            <v:formulas>
-              <v:f eqn="if lineDrawn pixelLineWidth 0"/>
-              <v:f eqn="sum @0 1 0"/>
-              <v:f eqn="sum 0 0 @1"/>
-              <v:f eqn="prod @2 1 2"/>
-              <v:f eqn="prod @3 21600 pixelWidth"/>
-              <v:f eqn="prod @3 21600 pixelHeight"/>
-              <v:f eqn="sum @0 0 1"/>
-              <v:f eqn="prod @6 1 2"/>
-              <v:f eqn="prod @7 21600 pixelWidth"/>
-              <v:f eqn="sum @8 21600 0"/>
-              <v:f eqn="prod @7 21600 pixelHeight"/>
-              <v:f eqn="sum @10 21600 0"/>
-            </v:formulas>
-            <v:path o:extrusionok="f" gradientshapeok="t" o:connecttype="rect"/>
-            <o:lock v:ext="edit" aspectratio="t"/>
-          </v:shapetype>
-          <v:shape id="_x0000_i1025" type="#_x0000_t75" style="width:396.85pt;height:441.2pt">
-            <v:imagedata r:id="rId18" o:title="Untitled Diagram-Usecase admin"/>
-          </v:shape>
-        </w:pict>
+        <w:drawing>
+          <wp:inline distT="0" distB="0" distL="0" distR="0" wp14:anchorId="415C6D56" wp14:editId="68E1BB79">
+            <wp:extent cx="5438858" cy="5613991"/>
+            <wp:effectExtent l="0" t="0" r="0" b="6350"/>
+            <wp:docPr id="7" name="Picture 7" descr="C:\Users\DELL\Desktop\KLTN\trunk\Document\Diagrams\Untitled Diagram-Usecase admin.png"/>
+            <wp:cNvGraphicFramePr>
+              <a:graphicFrameLocks xmlns:a="http://schemas.openxmlformats.org/drawingml/2006/main" noChangeAspect="1"/>
+            </wp:cNvGraphicFramePr>
+            <a:graphic xmlns:a="http://schemas.openxmlformats.org/drawingml/2006/main">
+              <a:graphicData uri="http://schemas.openxmlformats.org/drawingml/2006/picture">
+                <pic:pic xmlns:pic="http://schemas.openxmlformats.org/drawingml/2006/picture">
+                  <pic:nvPicPr>
+                    <pic:cNvPr id="0" name="Picture 4" descr="C:\Users\DELL\Desktop\KLTN\trunk\Document\Diagrams\Untitled Diagram-Usecase admin.png"/>
+                    <pic:cNvPicPr>
+                      <a:picLocks noChangeAspect="1" noChangeArrowheads="1"/>
+                    </pic:cNvPicPr>
+                  </pic:nvPicPr>
+                  <pic:blipFill>
+                    <a:blip r:embed="rId18">
+                      <a:extLst>
+                        <a:ext uri="{28A0092B-C50C-407E-A947-70E740481C1C}">
+                          <a14:useLocalDpi xmlns:a14="http://schemas.microsoft.com/office/drawing/2010/main" val="0"/>
+                        </a:ext>
+                      </a:extLst>
+                    </a:blip>
+                    <a:srcRect/>
+                    <a:stretch>
+                      <a:fillRect/>
+                    </a:stretch>
+                  </pic:blipFill>
+                  <pic:spPr bwMode="auto">
+                    <a:xfrm>
+                      <a:off x="0" y="0"/>
+                      <a:ext cx="5438858" cy="5613991"/>
+                    </a:xfrm>
+                    <a:prstGeom prst="rect">
+                      <a:avLst/>
+                    </a:prstGeom>
+                    <a:noFill/>
+                    <a:ln>
+                      <a:noFill/>
+                    </a:ln>
+                  </pic:spPr>
+                </pic:pic>
+              </a:graphicData>
+            </a:graphic>
+          </wp:inline>
+        </w:drawing>
       </w:r>
+      <w:bookmarkEnd w:id="74"/>
     </w:p>
     <w:p>
       <w:pPr>
@@ -7909,6 +7962,7 @@
               <w:rPr>
                 <w:b/>
               </w:rPr>
+              <w:lastRenderedPageBreak/>
               <w:t>Date</w:t>
             </w:r>
           </w:p>
@@ -7981,7 +8035,6 @@
               <w:rPr>
                 <w:b/>
               </w:rPr>
-              <w:lastRenderedPageBreak/>
               <w:t>Primary actor</w:t>
             </w:r>
           </w:p>
@@ -8864,6 +8917,7 @@
               <w:rPr>
                 <w:b/>
               </w:rPr>
+              <w:lastRenderedPageBreak/>
               <w:t xml:space="preserve">             </w:t>
             </w:r>
             <w:r>
@@ -8885,7 +8939,6 @@
               <w:rPr>
                 <w:bCs/>
               </w:rPr>
-              <w:lastRenderedPageBreak/>
               <w:t xml:space="preserve">   </w:t>
             </w:r>
             <w:r>
@@ -9921,6 +9974,7 @@
                     <w:rPr>
                       <w:b/>
                     </w:rPr>
+                    <w:lastRenderedPageBreak/>
                     <w:t>4</w:t>
                   </w:r>
                   <w:r>
@@ -10966,35 +11020,21 @@
                       <w:rFonts w:ascii="TimesNewRomanPSMT" w:hAnsi="TimesNewRomanPSMT" w:cstheme="minorBidi"/>
                       <w:color w:val="000000"/>
                     </w:rPr>
-                    <w:t>Cl</w:t>
+                    <w:t>Clicks icon “</w:t>
                   </w:r>
                   <w:r>
                     <w:rPr>
                       <w:rFonts w:ascii="TimesNewRomanPSMT" w:hAnsi="TimesNewRomanPSMT" w:cstheme="minorBidi"/>
                       <w:color w:val="000000"/>
                     </w:rPr>
-                    <w:t>icks icon “</w:t>
+                    <w:t>Profile</w:t>
                   </w:r>
                   <w:r>
                     <w:rPr>
                       <w:rFonts w:ascii="TimesNewRomanPSMT" w:hAnsi="TimesNewRomanPSMT" w:cstheme="minorBidi"/>
                       <w:color w:val="000000"/>
                     </w:rPr>
-                    <w:t>Profile</w:t>
-                  </w:r>
-                  <w:r>
-                    <w:rPr>
-                      <w:rFonts w:ascii="TimesNewRomanPSMT" w:hAnsi="TimesNewRomanPSMT" w:cstheme="minorBidi"/>
-                      <w:color w:val="000000"/>
-                    </w:rPr>
-                    <w:t>” on top</w:t>
-                  </w:r>
-                  <w:r>
-                    <w:rPr>
-                      <w:rFonts w:ascii="TimesNewRomanPSMT" w:hAnsi="TimesNewRomanPSMT" w:cstheme="minorBidi"/>
-                      <w:color w:val="000000"/>
-                    </w:rPr>
-                    <w:t xml:space="preserve"> of website.</w:t>
+                    <w:t>” on top of website.</w:t>
                   </w:r>
                 </w:p>
               </w:tc>
@@ -11085,14 +11125,7 @@
                       <w:rFonts w:ascii="TimesNewRomanPSMT" w:hAnsi="TimesNewRomanPSMT" w:cstheme="minorBidi"/>
                       <w:color w:val="000000"/>
                     </w:rPr>
-                    <w:t>Website displays “</w:t>
-                  </w:r>
-                  <w:r>
-                    <w:rPr>
-                      <w:rFonts w:ascii="TimesNewRomanPSMT" w:hAnsi="TimesNewRomanPSMT" w:cstheme="minorBidi"/>
-                      <w:color w:val="000000"/>
-                    </w:rPr>
-                    <w:t>Profile ” screen</w:t>
+                    <w:t>Website displays “Profile ” screen</w:t>
                   </w:r>
                 </w:p>
               </w:tc>
@@ -11121,6 +11154,7 @@
                     <w:rPr>
                       <w:b/>
                     </w:rPr>
+                    <w:lastRenderedPageBreak/>
                     <w:t>3.</w:t>
                   </w:r>
                 </w:p>
@@ -11142,13 +11176,7 @@
                     <w:contextualSpacing/>
                   </w:pPr>
                   <w:r>
-                    <w:t>Clicks “</w:t>
-                  </w:r>
-                  <w:r>
-                    <w:t>change password</w:t>
-                  </w:r>
-                  <w:r>
-                    <w:t xml:space="preserve">” </w:t>
+                    <w:t xml:space="preserve">Clicks “change password” </w:t>
                   </w:r>
                 </w:p>
               </w:tc>
@@ -11194,7 +11222,6 @@
                     <w:rPr>
                       <w:b/>
                     </w:rPr>
-                    <w:lastRenderedPageBreak/>
                     <w:t>4.</w:t>
                   </w:r>
                 </w:p>
@@ -11233,22 +11260,7 @@
                     <w:contextualSpacing/>
                   </w:pPr>
                   <w:r>
-                    <w:t xml:space="preserve">Website </w:t>
-                  </w:r>
-                  <w:r>
-                    <w:t>re</w:t>
-                  </w:r>
-                  <w:r>
-                    <w:t>directs to “</w:t>
-                  </w:r>
-                  <w:r>
-                    <w:t>Change password</w:t>
-                  </w:r>
-                  <w:r>
-                    <w:t xml:space="preserve">” </w:t>
-                  </w:r>
-                  <w:r>
-                    <w:t>screen</w:t>
+                    <w:t>Website redirects to “Change password” screen</w:t>
                   </w:r>
                 </w:p>
               </w:tc>
@@ -11298,13 +11310,7 @@
                     <w:contextualSpacing/>
                   </w:pPr>
                   <w:r>
-                    <w:t>Fills all require field and presses the “</w:t>
-                  </w:r>
-                  <w:r>
-                    <w:t>Confirm</w:t>
-                  </w:r>
-                  <w:r>
-                    <w:t>” button</w:t>
+                    <w:t>Fills all require field and presses the “Confirm” button</w:t>
                   </w:r>
                 </w:p>
               </w:tc>
@@ -11537,14 +11543,7 @@
           <w:rFonts w:cstheme="minorBidi"/>
           <w:b/>
         </w:rPr>
-        <w:t xml:space="preserve"> </w:t>
-      </w:r>
-      <w:r>
-        <w:rPr>
-          <w:rFonts w:cstheme="minorBidi"/>
-          <w:b/>
-        </w:rPr>
-        <w:t>Edit Account</w:t>
+        <w:t xml:space="preserve"> Edit Account</w:t>
       </w:r>
     </w:p>
     <w:tbl>
@@ -11594,15 +11593,7 @@
                 <w:b/>
                 <w:bCs/>
               </w:rPr>
-              <w:t>-UC-4</w:t>
-            </w:r>
-            <w:r>
-              <w:rPr>
-                <w:rFonts w:cstheme="minorBidi"/>
-                <w:b/>
-                <w:bCs/>
-              </w:rPr>
-              <w:t>.0</w:t>
+              <w:t>-UC-4.0</w:t>
             </w:r>
             <w:r>
               <w:rPr>
@@ -11668,13 +11659,7 @@
               <w:rPr>
                 <w:rFonts w:cstheme="minorBidi"/>
               </w:rPr>
-              <w:t>AD-UC-4</w:t>
-            </w:r>
-            <w:r>
-              <w:rPr>
-                <w:rFonts w:cstheme="minorBidi"/>
-              </w:rPr>
-              <w:t>.0</w:t>
+              <w:t>AD-UC-4.0</w:t>
             </w:r>
           </w:p>
         </w:tc>
@@ -12087,19 +12072,7 @@
               <w:rPr>
                 <w:rFonts w:cstheme="minorBidi"/>
               </w:rPr>
-              <w:t>Edit</w:t>
-            </w:r>
-            <w:r>
-              <w:rPr>
-                <w:rFonts w:cstheme="minorBidi"/>
-              </w:rPr>
-              <w:t xml:space="preserve"> his</w:t>
-            </w:r>
-            <w:r>
-              <w:rPr>
-                <w:rFonts w:cstheme="minorBidi"/>
-              </w:rPr>
-              <w:t xml:space="preserve"> Account</w:t>
+              <w:t>Edit his Account</w:t>
             </w:r>
             <w:r>
               <w:t>.</w:t>
@@ -12334,6 +12307,7 @@
                     <w:rPr>
                       <w:b/>
                     </w:rPr>
+                    <w:lastRenderedPageBreak/>
                     <w:t>No.</w:t>
                   </w:r>
                 </w:p>
@@ -12421,7 +12395,6 @@
                     <w:rPr>
                       <w:b/>
                     </w:rPr>
-                    <w:lastRenderedPageBreak/>
                     <w:t>1.</w:t>
                   </w:r>
                 </w:p>
@@ -12729,10 +12702,7 @@
                     <w:t>“</w:t>
                   </w:r>
                   <w:r>
-                    <w:t>Edit Account</w:t>
-                  </w:r>
-                  <w:r>
-                    <w:t>” screen</w:t>
+                    <w:t>Edit Account” screen</w:t>
                   </w:r>
                 </w:p>
               </w:tc>
@@ -13072,14 +13042,7 @@
           <w:rFonts w:cstheme="minorBidi"/>
           <w:b/>
         </w:rPr>
-        <w:t xml:space="preserve"> </w:t>
-      </w:r>
-      <w:r>
-        <w:rPr>
-          <w:rFonts w:cstheme="minorBidi"/>
-          <w:b/>
-        </w:rPr>
-        <w:t>Manage User’s Account</w:t>
+        <w:t xml:space="preserve"> Manage User’s Account</w:t>
       </w:r>
     </w:p>
     <w:tbl>
@@ -13129,15 +13092,7 @@
                 <w:b/>
                 <w:bCs/>
               </w:rPr>
-              <w:t>-UC-5</w:t>
-            </w:r>
-            <w:r>
-              <w:rPr>
-                <w:rFonts w:cstheme="minorBidi"/>
-                <w:b/>
-                <w:bCs/>
-              </w:rPr>
-              <w:t>.0</w:t>
+              <w:t>-UC-5.0</w:t>
             </w:r>
             <w:r>
               <w:rPr>
@@ -13203,13 +13158,7 @@
               <w:rPr>
                 <w:rFonts w:cstheme="minorBidi"/>
               </w:rPr>
-              <w:t>AD-UC-5</w:t>
-            </w:r>
-            <w:r>
-              <w:rPr>
-                <w:rFonts w:cstheme="minorBidi"/>
-              </w:rPr>
-              <w:t>.0</w:t>
+              <w:t>AD-UC-5.0</w:t>
             </w:r>
           </w:p>
         </w:tc>
@@ -13313,13 +13262,7 @@
               <w:rPr>
                 <w:rFonts w:cstheme="minorBidi"/>
               </w:rPr>
-              <w:t>Manager User’s</w:t>
-            </w:r>
-            <w:r>
-              <w:rPr>
-                <w:rFonts w:cstheme="minorBidi"/>
-              </w:rPr>
-              <w:t xml:space="preserve"> Account</w:t>
+              <w:t>Manager User’s Account</w:t>
             </w:r>
           </w:p>
         </w:tc>
@@ -13471,10 +13414,7 @@
               <w:contextualSpacing/>
             </w:pPr>
             <w:r>
-              <w:t>High</w:t>
-            </w:r>
-            <w:r>
-              <w:t xml:space="preserve">     </w:t>
+              <w:t xml:space="preserve">High     </w:t>
             </w:r>
           </w:p>
         </w:tc>
@@ -13604,6 +13544,7 @@
               <w:rPr>
                 <w:b/>
               </w:rPr>
+              <w:lastRenderedPageBreak/>
               <w:t xml:space="preserve">Description </w:t>
             </w:r>
           </w:p>
@@ -13625,25 +13566,13 @@
               <w:spacing w:after="200" w:line="360" w:lineRule="auto"/>
             </w:pPr>
             <w:r>
-              <w:t>Administrator</w:t>
-            </w:r>
-            <w:r>
-              <w:t xml:space="preserve"> can View and</w:t>
-            </w:r>
-            <w:r>
-              <w:t xml:space="preserve"> </w:t>
+              <w:t xml:space="preserve">Administrator can View and </w:t>
             </w:r>
             <w:r>
               <w:rPr>
                 <w:rFonts w:cstheme="minorBidi"/>
               </w:rPr>
-              <w:t>Manager User’s</w:t>
-            </w:r>
-            <w:r>
-              <w:rPr>
-                <w:rFonts w:cstheme="minorBidi"/>
-              </w:rPr>
-              <w:t xml:space="preserve"> Account</w:t>
+              <w:t>Manager User’s Account</w:t>
             </w:r>
             <w:r>
               <w:t>.</w:t>
@@ -13676,7 +13605,6 @@
               <w:rPr>
                 <w:b/>
               </w:rPr>
-              <w:lastRenderedPageBreak/>
               <w:t>Pre-condition</w:t>
             </w:r>
           </w:p>
@@ -13986,13 +13914,7 @@
                     <w:rPr>
                       <w:rFonts w:cstheme="minorBidi"/>
                     </w:rPr>
-                    <w:t>Admin clicks “</w:t>
-                  </w:r>
-                  <w:r>
-                    <w:rPr>
-                      <w:rFonts w:cstheme="minorBidi"/>
-                    </w:rPr>
-                    <w:t xml:space="preserve">Account </w:t>
+                    <w:t xml:space="preserve">Admin clicks “Account </w:t>
                   </w:r>
                   <w:r>
                     <w:rPr>
@@ -14146,10 +14068,7 @@
                     <w:contextualSpacing/>
                   </w:pPr>
                   <w:r>
-                    <w:t xml:space="preserve">Admin </w:t>
-                  </w:r>
-                  <w:r>
-                    <w:t>can view , change information, ban user or remove user’s account</w:t>
+                    <w:t>Admin can view , change information, ban user or remove user’s account</w:t>
                   </w:r>
                 </w:p>
               </w:tc>
@@ -14246,10 +14165,7 @@
                     <w:t>Website shows “</w:t>
                   </w:r>
                   <w:r>
-                    <w:t>Manager</w:t>
-                  </w:r>
-                  <w:r>
-                    <w:t>” screen</w:t>
+                    <w:t>Manager” screen</w:t>
                   </w:r>
                 </w:p>
               </w:tc>
@@ -14575,7 +14491,6 @@
         <w:rPr>
           <w:b/>
         </w:rPr>
-        <w:lastRenderedPageBreak/>
         <w:t>*Reset Password</w:t>
       </w:r>
     </w:p>
@@ -15441,19 +15356,7 @@
                     <w:rPr>
                       <w:rFonts w:cstheme="minorBidi"/>
                     </w:rPr>
-                    <w:t>Admin clicks “</w:t>
-                  </w:r>
-                  <w:r>
-                    <w:rPr>
-                      <w:rFonts w:cstheme="minorBidi"/>
-                    </w:rPr>
-                    <w:t>Account manager</w:t>
-                  </w:r>
-                  <w:r>
-                    <w:rPr>
-                      <w:rFonts w:cstheme="minorBidi"/>
-                    </w:rPr>
-                    <w:t>” on left-menu</w:t>
+                    <w:t>Admin clicks “Account manager” on left-menu</w:t>
                   </w:r>
                 </w:p>
               </w:tc>
@@ -15544,21 +15447,7 @@
                       <w:rFonts w:ascii="TimesNewRomanPSMT" w:hAnsi="TimesNewRomanPSMT" w:cstheme="minorBidi"/>
                       <w:color w:val="000000"/>
                     </w:rPr>
-                    <w:t>Website navigates to “</w:t>
-                  </w:r>
-                  <w:r>
-                    <w:rPr>
-                      <w:rFonts w:ascii="TimesNewRomanPSMT" w:hAnsi="TimesNewRomanPSMT" w:cstheme="minorBidi"/>
-                      <w:color w:val="000000"/>
-                    </w:rPr>
-                    <w:t>Account manager</w:t>
-                  </w:r>
-                  <w:r>
-                    <w:rPr>
-                      <w:rFonts w:ascii="TimesNewRomanPSMT" w:hAnsi="TimesNewRomanPSMT" w:cstheme="minorBidi"/>
-                      <w:color w:val="000000"/>
-                    </w:rPr>
-                    <w:t>” page</w:t>
+                    <w:t>Website navigates to “Account manager” page</w:t>
                   </w:r>
                 </w:p>
               </w:tc>
@@ -15752,13 +15641,7 @@
                     <w:contextualSpacing/>
                   </w:pPr>
                   <w:r>
-                    <w:t>Admin clicks “</w:t>
-                  </w:r>
-                  <w:r>
-                    <w:t>Confirm</w:t>
-                  </w:r>
-                  <w:r>
-                    <w:t>”</w:t>
+                    <w:t>Admin clicks “Confirm”</w:t>
                   </w:r>
                 </w:p>
               </w:tc>
@@ -15927,7 +15810,6 @@
               <w:rPr>
                 <w:b/>
               </w:rPr>
-              <w:lastRenderedPageBreak/>
               <w:t xml:space="preserve">Exception: </w:t>
             </w:r>
           </w:p>
@@ -17518,7 +17400,26 @@
     <w:p>
       <w:r>
         <w:pict w14:anchorId="7AF0DB7B">
-          <v:shape id="_x0000_i1026" type="#_x0000_t75" style="width:347.45pt;height:619.55pt">
+          <v:shapetype id="_x0000_t75" coordsize="21600,21600" o:spt="75" o:preferrelative="t" path="m@4@5l@4@11@9@11@9@5xe" filled="f" stroked="f">
+            <v:stroke joinstyle="miter"/>
+            <v:formulas>
+              <v:f eqn="if lineDrawn pixelLineWidth 0"/>
+              <v:f eqn="sum @0 1 0"/>
+              <v:f eqn="sum 0 0 @1"/>
+              <v:f eqn="prod @2 1 2"/>
+              <v:f eqn="prod @3 21600 pixelWidth"/>
+              <v:f eqn="prod @3 21600 pixelHeight"/>
+              <v:f eqn="sum @0 0 1"/>
+              <v:f eqn="prod @6 1 2"/>
+              <v:f eqn="prod @7 21600 pixelWidth"/>
+              <v:f eqn="sum @8 21600 0"/>
+              <v:f eqn="prod @7 21600 pixelHeight"/>
+              <v:f eqn="sum @10 21600 0"/>
+            </v:formulas>
+            <v:path o:extrusionok="f" gradientshapeok="t" o:connecttype="rect"/>
+            <o:lock v:ext="edit" aspectratio="t"/>
+          </v:shapetype>
+          <v:shape id="_x0000_i1025" type="#_x0000_t75" style="width:347.45pt;height:619.55pt">
             <v:imagedata r:id="rId19" o:title="Untitled Diagram-Usecase user"/>
           </v:shape>
         </w:pict>
@@ -36679,8 +36580,6 @@
               </w:rPr>
               <w:t>8</w:t>
             </w:r>
-            <w:bookmarkStart w:id="74" w:name="_GoBack"/>
-            <w:bookmarkEnd w:id="74"/>
             <w:r>
               <w:rPr>
                 <w:rFonts w:cstheme="minorBidi"/>
@@ -42818,13 +42717,28 @@
   <a:extraClrSchemeLst/>
   <a:extLst>
     <a:ext uri="{05A4C25C-085E-4340-85A3-A5531E510DB2}">
-      <thm15:themeFamily xmlns:thm15="http://schemas.microsoft.com/office/thememl/2012/main" xmlns="" name="Office Theme" id="{62F939B6-93AF-4DB8-9C6B-D6C7DFDC589F}" vid="{4A3C46E8-61CC-4603-A589-7422A47A8E4A}"/>
+      <thm15:themeFamily xmlns="" xmlns:thm15="http://schemas.microsoft.com/office/thememl/2012/main" name="Office Theme" id="{62F939B6-93AF-4DB8-9C6B-D6C7DFDC589F}" vid="{4A3C46E8-61CC-4603-A589-7422A47A8E4A}"/>
     </a:ext>
   </a:extLst>
 </a:theme>
 </file>
 
 <file path=customXml/item1.xml><?xml version="1.0" encoding="utf-8"?>
+<?mso-contentType ?>
+<FormTemplates xmlns="http://schemas.microsoft.com/sharepoint/v3/contenttype/forms">
+  <Display>DocumentLibraryForm</Display>
+  <Edit>DocumentLibraryForm</Edit>
+  <New>DocumentLibraryForm</New>
+</FormTemplates>
+</file>
+
+<file path=customXml/item2.xml><?xml version="1.0" encoding="utf-8"?>
+<p:properties xmlns:p="http://schemas.microsoft.com/office/2006/metadata/properties" xmlns:xsi="http://www.w3.org/2001/XMLSchema-instance" xmlns:pc="http://schemas.microsoft.com/office/infopath/2007/PartnerControls">
+  <documentManagement/>
+</p:properties>
+</file>
+
+<file path=customXml/item3.xml><?xml version="1.0" encoding="utf-8"?>
 <ct:contentTypeSchema xmlns:ct="http://schemas.microsoft.com/office/2006/metadata/contentType" xmlns:ma="http://schemas.microsoft.com/office/2006/metadata/properties/metaAttributes" ct:_="" ma:_="" ma:contentTypeName="Document" ma:contentTypeID="0x010100CB2F3F5BF6853E49900369BD20945D92" ma:contentTypeVersion="10" ma:contentTypeDescription="Create a new document." ma:contentTypeScope="" ma:versionID="d779ffa9aaebca52fc22626f818488b6">
   <xsd:schema xmlns:xsd="http://www.w3.org/2001/XMLSchema" xmlns:xs="http://www.w3.org/2001/XMLSchema" xmlns:p="http://schemas.microsoft.com/office/2006/metadata/properties" xmlns:ns3="03b4b2aa-25e8-42f6-bb42-90dde39f009a" targetNamespace="http://schemas.microsoft.com/office/2006/metadata/properties" ma:root="true" ma:fieldsID="5160306c8cdb4752d555a27f8962a234" ns3:_="">
     <xsd:import namespace="03b4b2aa-25e8-42f6-bb42-90dde39f009a"/>
@@ -43008,26 +42922,28 @@
 </ct:contentTypeSchema>
 </file>
 
-<file path=customXml/item2.xml><?xml version="1.0" encoding="utf-8"?>
-<p:properties xmlns:p="http://schemas.microsoft.com/office/2006/metadata/properties" xmlns:xsi="http://www.w3.org/2001/XMLSchema-instance" xmlns:pc="http://schemas.microsoft.com/office/infopath/2007/PartnerControls">
-  <documentManagement/>
-</p:properties>
-</file>
-
-<file path=customXml/item3.xml><?xml version="1.0" encoding="utf-8"?>
-<?mso-contentType ?>
-<FormTemplates xmlns="http://schemas.microsoft.com/sharepoint/v3/contenttype/forms">
-  <Display>DocumentLibraryForm</Display>
-  <Edit>DocumentLibraryForm</Edit>
-  <New>DocumentLibraryForm</New>
-</FormTemplates>
-</file>
-
 <file path=customXml/item4.xml><?xml version="1.0" encoding="utf-8"?>
 <b:Sources xmlns:b="http://schemas.openxmlformats.org/officeDocument/2006/bibliography" xmlns="http://schemas.openxmlformats.org/officeDocument/2006/bibliography" SelectedStyle="\APASixthEditionOfficeOnline.xsl" StyleName="APA" Version="6"/>
 </file>
 
 <file path=customXml/itemProps1.xml><?xml version="1.0" encoding="utf-8"?>
+<ds:datastoreItem xmlns:ds="http://schemas.openxmlformats.org/officeDocument/2006/customXml" ds:itemID="{B707A3CC-7E4C-44AD-9395-60D5079B71C5}">
+  <ds:schemaRefs>
+    <ds:schemaRef ds:uri="http://schemas.microsoft.com/sharepoint/v3/contenttype/forms"/>
+  </ds:schemaRefs>
+</ds:datastoreItem>
+</file>
+
+<file path=customXml/itemProps2.xml><?xml version="1.0" encoding="utf-8"?>
+<ds:datastoreItem xmlns:ds="http://schemas.openxmlformats.org/officeDocument/2006/customXml" ds:itemID="{738C01FB-A4BF-48BC-9478-DC51E5FD0E1F}">
+  <ds:schemaRefs>
+    <ds:schemaRef ds:uri="http://schemas.microsoft.com/office/2006/metadata/properties"/>
+    <ds:schemaRef ds:uri="http://schemas.microsoft.com/office/infopath/2007/PartnerControls"/>
+  </ds:schemaRefs>
+</ds:datastoreItem>
+</file>
+
+<file path=customXml/itemProps3.xml><?xml version="1.0" encoding="utf-8"?>
 <ds:datastoreItem xmlns:ds="http://schemas.openxmlformats.org/officeDocument/2006/customXml" ds:itemID="{E6F796AC-EBC3-4E85-9065-B1D5915F7D44}">
   <ds:schemaRefs>
     <ds:schemaRef ds:uri="http://schemas.microsoft.com/office/2006/metadata/contentType"/>
@@ -43045,25 +42961,8 @@
 </ds:datastoreItem>
 </file>
 
-<file path=customXml/itemProps2.xml><?xml version="1.0" encoding="utf-8"?>
-<ds:datastoreItem xmlns:ds="http://schemas.openxmlformats.org/officeDocument/2006/customXml" ds:itemID="{738C01FB-A4BF-48BC-9478-DC51E5FD0E1F}">
-  <ds:schemaRefs>
-    <ds:schemaRef ds:uri="http://schemas.microsoft.com/office/2006/metadata/properties"/>
-    <ds:schemaRef ds:uri="http://schemas.microsoft.com/office/infopath/2007/PartnerControls"/>
-  </ds:schemaRefs>
-</ds:datastoreItem>
-</file>
-
-<file path=customXml/itemProps3.xml><?xml version="1.0" encoding="utf-8"?>
-<ds:datastoreItem xmlns:ds="http://schemas.openxmlformats.org/officeDocument/2006/customXml" ds:itemID="{B707A3CC-7E4C-44AD-9395-60D5079B71C5}">
-  <ds:schemaRefs>
-    <ds:schemaRef ds:uri="http://schemas.microsoft.com/sharepoint/v3/contenttype/forms"/>
-  </ds:schemaRefs>
-</ds:datastoreItem>
-</file>
-
 <file path=customXml/itemProps4.xml><?xml version="1.0" encoding="utf-8"?>
-<ds:datastoreItem xmlns:ds="http://schemas.openxmlformats.org/officeDocument/2006/customXml" ds:itemID="{9362295E-3B95-423B-8062-DD532A0C652A}">
+<ds:datastoreItem xmlns:ds="http://schemas.openxmlformats.org/officeDocument/2006/customXml" ds:itemID="{4F49C06F-DF9F-4E98-93D7-D8646DF61271}">
   <ds:schemaRefs>
     <ds:schemaRef ds:uri="http://schemas.openxmlformats.org/officeDocument/2006/bibliography"/>
   </ds:schemaRefs>

</xml_diff>